<commit_message>
Edit all tables and by one
</commit_message>
<xml_diff>
--- a/План на майские 2015.docx
+++ b/План на майские 2015.docx
@@ -161,6 +161,23 @@
           <w:numId w:val="1"/>
         </w:numPr>
       </w:pPr>
+      <w:hyperlink r:id="rId11" w:history="1">
+        <w:r>
+          <w:rPr>
+            <w:rStyle w:val="a4"/>
+          </w:rPr>
+          <w:t>http://imperium.edoceo.com/</w:t>
+        </w:r>
+      </w:hyperlink>
+    </w:p>
+    <w:p>
+      <w:pPr>
+        <w:pStyle w:val="a3"/>
+        <w:numPr>
+          <w:ilvl w:val="2"/>
+          <w:numId w:val="1"/>
+        </w:numPr>
+      </w:pPr>
     </w:p>
     <w:p>
       <w:pPr>
@@ -198,24 +215,18 @@
           <w:ilvl w:val="1"/>
           <w:numId w:val="1"/>
         </w:numPr>
+        <w:rPr>
+          <w:strike/>
+        </w:rPr>
       </w:pPr>
       <w:proofErr w:type="spellStart"/>
       <w:r>
+        <w:rPr>
+          <w:strike/>
+        </w:rPr>
         <w:t>Insert</w:t>
       </w:r>
       <w:proofErr w:type="spellEnd"/>
-    </w:p>
-    <w:p>
-      <w:pPr>
-        <w:pStyle w:val="a3"/>
-        <w:numPr>
-          <w:ilvl w:val="1"/>
-          <w:numId w:val="1"/>
-        </w:numPr>
-      </w:pPr>
-      <w:r>
-        <w:t>Параметр для Итератора детей: только листья или только узлы.</w:t>
-      </w:r>
     </w:p>
     <w:p>
       <w:pPr>
@@ -330,15 +341,6 @@
       <w:r>
         <w:t xml:space="preserve"> </w:t>
       </w:r>
-    </w:p>
-    <w:p>
-      <w:pPr>
-        <w:pStyle w:val="a3"/>
-        <w:numPr>
-          <w:ilvl w:val="1"/>
-          <w:numId w:val="1"/>
-        </w:numPr>
-      </w:pPr>
     </w:p>
     <w:p>
       <w:pPr>

</xml_diff>

<commit_message>
Structure page with simple tree view
</commit_message>
<xml_diff>
--- a/План на майские 2015.docx
+++ b/План на майские 2015.docx
@@ -267,18 +267,30 @@
           <w:ilvl w:val="1"/>
           <w:numId w:val="1"/>
         </w:numPr>
-      </w:pPr>
-      <w:r>
+        <w:rPr>
+          <w:highlight w:val="green"/>
+        </w:rPr>
+      </w:pPr>
+      <w:r>
+        <w:rPr>
+          <w:highlight w:val="green"/>
+        </w:rPr>
         <w:t xml:space="preserve">Концепция нескольких </w:t>
       </w:r>
       <w:proofErr w:type="spellStart"/>
       <w:proofErr w:type="gramStart"/>
       <w:r>
+        <w:rPr>
+          <w:highlight w:val="green"/>
+        </w:rPr>
         <w:t>мастер-таблиц</w:t>
       </w:r>
       <w:proofErr w:type="spellEnd"/>
       <w:proofErr w:type="gramEnd"/>
       <w:r>
+        <w:rPr>
+          <w:highlight w:val="green"/>
+        </w:rPr>
         <w:t xml:space="preserve"> с общими таблицами атрибутов. Например, кроме слов, таблица выражений для использования в определенных ситуациях, с теми же темами, что и слова.</w:t>
       </w:r>
     </w:p>
@@ -289,8 +301,14 @@
           <w:ilvl w:val="1"/>
           <w:numId w:val="1"/>
         </w:numPr>
-      </w:pPr>
-      <w:r>
+        <w:rPr>
+          <w:highlight w:val="green"/>
+        </w:rPr>
+      </w:pPr>
+      <w:r>
+        <w:rPr>
+          <w:highlight w:val="green"/>
+        </w:rPr>
         <w:t>Составить список возможных применений:</w:t>
       </w:r>
     </w:p>
@@ -301,6 +319,9 @@
           <w:ilvl w:val="2"/>
           <w:numId w:val="1"/>
         </w:numPr>
+        <w:rPr>
+          <w:highlight w:val="green"/>
+        </w:rPr>
       </w:pPr>
     </w:p>
     <w:p>
@@ -310,8 +331,14 @@
           <w:ilvl w:val="1"/>
           <w:numId w:val="1"/>
         </w:numPr>
-      </w:pPr>
-      <w:r>
+        <w:rPr>
+          <w:highlight w:val="green"/>
+        </w:rPr>
+      </w:pPr>
+      <w:r>
+        <w:rPr>
+          <w:highlight w:val="green"/>
+        </w:rPr>
         <w:t>Изображение структуры и ее редактирование</w:t>
       </w:r>
     </w:p>
@@ -322,8 +349,14 @@
           <w:ilvl w:val="1"/>
           <w:numId w:val="1"/>
         </w:numPr>
-      </w:pPr>
-      <w:r>
+        <w:rPr>
+          <w:strike/>
+        </w:rPr>
+      </w:pPr>
+      <w:r>
+        <w:rPr>
+          <w:strike/>
+        </w:rPr>
         <w:t>Изменение и удаление контента</w:t>
       </w:r>
     </w:p>

</xml_diff>

<commit_message>
Insert and Delete structure
</commit_message>
<xml_diff>
--- a/План на майские 2015.docx
+++ b/План на майские 2015.docx
@@ -268,6 +268,38 @@
           <w:numId w:val="1"/>
         </w:numPr>
         <w:rPr>
+          <w:highlight w:val="yellow"/>
+        </w:rPr>
+      </w:pPr>
+      <w:r>
+        <w:rPr>
+          <w:highlight w:val="yellow"/>
+        </w:rPr>
+        <w:t xml:space="preserve">Объединять ячейки таблицы с данными, относящиеся к одной записи </w:t>
+      </w:r>
+      <w:proofErr w:type="spellStart"/>
+      <w:r>
+        <w:rPr>
+          <w:highlight w:val="yellow"/>
+        </w:rPr>
+        <w:t>MasterTable</w:t>
+      </w:r>
+      <w:proofErr w:type="spellEnd"/>
+      <w:r>
+        <w:rPr>
+          <w:highlight w:val="yellow"/>
+        </w:rPr>
+        <w:t xml:space="preserve"> </w:t>
+      </w:r>
+    </w:p>
+    <w:p>
+      <w:pPr>
+        <w:pStyle w:val="a3"/>
+        <w:numPr>
+          <w:ilvl w:val="1"/>
+          <w:numId w:val="1"/>
+        </w:numPr>
+        <w:rPr>
           <w:highlight w:val="green"/>
         </w:rPr>
       </w:pPr>
@@ -382,20 +414,35 @@
           <w:ilvl w:val="0"/>
           <w:numId w:val="1"/>
         </w:numPr>
-      </w:pPr>
-      <w:r>
+        <w:rPr>
+          <w:strike/>
+        </w:rPr>
+      </w:pPr>
+      <w:r>
+        <w:rPr>
+          <w:strike/>
+        </w:rPr>
         <w:t xml:space="preserve">Дочитать до конца </w:t>
       </w:r>
       <w:proofErr w:type="spellStart"/>
       <w:r>
+        <w:rPr>
+          <w:strike/>
+        </w:rPr>
         <w:t>GoF</w:t>
       </w:r>
       <w:proofErr w:type="spellEnd"/>
       <w:r>
+        <w:rPr>
+          <w:strike/>
+        </w:rPr>
         <w:t xml:space="preserve"> </w:t>
       </w:r>
       <w:proofErr w:type="spellStart"/>
       <w:r>
+        <w:rPr>
+          <w:strike/>
+        </w:rPr>
         <w:t>book</w:t>
       </w:r>
       <w:proofErr w:type="spellEnd"/>

</xml_diff>